<commit_message>
fix med feed license expiry date issue
</commit_message>
<xml_diff>
--- a/app/server/static/templates/certificates/Medicated-Feed.docx
+++ b/app/server/static/templates/certificates/Medicated-Feed.docx
@@ -1,6 +1,6 @@
 
 <file path=word/document.xml><?xml version="1.0" encoding="utf-8"?>
-<w:document xmlns:wpc="http://schemas.microsoft.com/office/word/2010/wordprocessingCanvas" xmlns:cx="http://schemas.microsoft.com/office/drawing/2014/chartex" xmlns:cx1="http://schemas.microsoft.com/office/drawing/2015/9/8/chartex" xmlns:cx2="http://schemas.microsoft.com/office/drawing/2015/10/21/chartex" xmlns:cx3="http://schemas.microsoft.com/office/drawing/2016/5/9/chartex" xmlns:cx4="http://schemas.microsoft.com/office/drawing/2016/5/10/chartex" xmlns:cx5="http://schemas.microsoft.com/office/drawing/2016/5/11/chartex" xmlns:cx6="http://schemas.microsoft.com/office/drawing/2016/5/12/chartex" xmlns:cx7="http://schemas.microsoft.com/office/drawing/2016/5/13/chartex" xmlns:cx8="http://schemas.microsoft.com/office/drawing/2016/5/14/chartex" xmlns:mc="http://schemas.openxmlformats.org/markup-compatibility/2006" xmlns:aink="http://schemas.microsoft.com/office/drawing/2016/ink" xmlns:am3d="http://schemas.microsoft.com/office/drawing/2017/model3d" xmlns:o="urn:schemas-microsoft-com:office:office" xmlns:oel="http://schemas.microsoft.com/office/2019/extlst" xmlns:r="http://schemas.openxmlformats.org/officeDocument/2006/relationships" xmlns:m="http://schemas.openxmlformats.org/officeDocument/2006/math" xmlns:v="urn:schemas-microsoft-com:vml" xmlns:wp14="http://schemas.microsoft.com/office/word/2010/wordprocessingDrawing" xmlns:wp="http://schemas.openxmlformats.org/drawingml/2006/wordprocessingDrawing" xmlns:w10="urn:schemas-microsoft-com:office:word" xmlns:w="http://schemas.openxmlformats.org/wordprocessingml/2006/main" xmlns:w14="http://schemas.microsoft.com/office/word/2010/wordml" xmlns:w15="http://schemas.microsoft.com/office/word/2012/wordml" xmlns:w16cex="http://schemas.microsoft.com/office/word/2018/wordml/cex" xmlns:w16cid="http://schemas.microsoft.com/office/word/2016/wordml/cid" xmlns:w16="http://schemas.microsoft.com/office/word/2018/wordml" xmlns:w16sdtdh="http://schemas.microsoft.com/office/word/2020/wordml/sdtdatahash" xmlns:w16se="http://schemas.microsoft.com/office/word/2015/wordml/symex" xmlns:wpg="http://schemas.microsoft.com/office/word/2010/wordprocessingGroup" xmlns:wpi="http://schemas.microsoft.com/office/word/2010/wordprocessingInk" xmlns:wne="http://schemas.microsoft.com/office/word/2006/wordml" xmlns:wps="http://schemas.microsoft.com/office/word/2010/wordprocessingShape" mc:Ignorable="w14 w15 w16se w16cid w16 w16cex w16sdtdh wp14">
+<w:document xmlns:wpc="http://schemas.microsoft.com/office/word/2010/wordprocessingCanvas" xmlns:cx="http://schemas.microsoft.com/office/drawing/2014/chartex" xmlns:cx1="http://schemas.microsoft.com/office/drawing/2015/9/8/chartex" xmlns:cx2="http://schemas.microsoft.com/office/drawing/2015/10/21/chartex" xmlns:cx3="http://schemas.microsoft.com/office/drawing/2016/5/9/chartex" xmlns:cx4="http://schemas.microsoft.com/office/drawing/2016/5/10/chartex" xmlns:cx5="http://schemas.microsoft.com/office/drawing/2016/5/11/chartex" xmlns:cx6="http://schemas.microsoft.com/office/drawing/2016/5/12/chartex" xmlns:cx7="http://schemas.microsoft.com/office/drawing/2016/5/13/chartex" xmlns:cx8="http://schemas.microsoft.com/office/drawing/2016/5/14/chartex" xmlns:mc="http://schemas.openxmlformats.org/markup-compatibility/2006" xmlns:aink="http://schemas.microsoft.com/office/drawing/2016/ink" xmlns:am3d="http://schemas.microsoft.com/office/drawing/2017/model3d" xmlns:o="urn:schemas-microsoft-com:office:office" xmlns:oel="http://schemas.microsoft.com/office/2019/extlst" xmlns:r="http://schemas.openxmlformats.org/officeDocument/2006/relationships" xmlns:m="http://schemas.openxmlformats.org/officeDocument/2006/math" xmlns:v="urn:schemas-microsoft-com:vml" xmlns:wp14="http://schemas.microsoft.com/office/word/2010/wordprocessingDrawing" xmlns:wp="http://schemas.openxmlformats.org/drawingml/2006/wordprocessingDrawing" xmlns:w10="urn:schemas-microsoft-com:office:word" xmlns:w="http://schemas.openxmlformats.org/wordprocessingml/2006/main" xmlns:w14="http://schemas.microsoft.com/office/word/2010/wordml" xmlns:w15="http://schemas.microsoft.com/office/word/2012/wordml" xmlns:w16cex="http://schemas.microsoft.com/office/word/2018/wordml/cex" xmlns:w16cid="http://schemas.microsoft.com/office/word/2016/wordml/cid" xmlns:w16="http://schemas.microsoft.com/office/word/2018/wordml" xmlns:w16du="http://schemas.microsoft.com/office/word/2023/wordml/word16du" xmlns:w16sdtdh="http://schemas.microsoft.com/office/word/2020/wordml/sdtdatahash" xmlns:w16sdtfl="http://schemas.microsoft.com/office/word/2024/wordml/sdtformatlock" xmlns:w16se="http://schemas.microsoft.com/office/word/2015/wordml/symex" xmlns:wpg="http://schemas.microsoft.com/office/word/2010/wordprocessingGroup" xmlns:wpi="http://schemas.microsoft.com/office/word/2010/wordprocessingInk" xmlns:wne="http://schemas.microsoft.com/office/word/2006/wordml" xmlns:wps="http://schemas.microsoft.com/office/word/2010/wordprocessingShape" mc:Ignorable="w14 w15 w16se w16cid w16 w16cex w16sdtdh w16sdtfl w16du wp14">
   <w:body>
     <w:p>
       <w:pPr>
@@ -17,7 +17,21 @@
         <w:rPr>
           <w:sz w:val="20"/>
         </w:rPr>
-        <w:t>{d.ActsAndRegs}</w:t>
+        <w:t>{</w:t>
+      </w:r>
+      <w:proofErr w:type="spellStart"/>
+      <w:r>
+        <w:rPr>
+          <w:sz w:val="20"/>
+        </w:rPr>
+        <w:t>d.ActsAndRegs</w:t>
+      </w:r>
+      <w:proofErr w:type="spellEnd"/>
+      <w:r>
+        <w:rPr>
+          <w:sz w:val="20"/>
+        </w:rPr>
+        <w:t>}</w:t>
       </w:r>
     </w:p>
     <w:p>
@@ -44,7 +58,23 @@
           <w:b/>
           <w:sz w:val="32"/>
         </w:rPr>
-        <w:t>{d.LicenceHolderCompany}</w:t>
+        <w:t>{</w:t>
+      </w:r>
+      <w:proofErr w:type="spellStart"/>
+      <w:r>
+        <w:rPr>
+          <w:b/>
+          <w:sz w:val="32"/>
+        </w:rPr>
+        <w:t>d.LicenceHolderCompany</w:t>
+      </w:r>
+      <w:proofErr w:type="spellEnd"/>
+      <w:r>
+        <w:rPr>
+          <w:b/>
+          <w:sz w:val="32"/>
+        </w:rPr>
+        <w:t>}</w:t>
       </w:r>
     </w:p>
     <w:p>
@@ -54,7 +84,15 @@
       <w:bookmarkStart w:id="1" w:name="Dairy_Client_Name"/>
       <w:bookmarkEnd w:id="1"/>
       <w:r>
-        <w:t>{d.LicenceHolderName}</w:t>
+        <w:t>{</w:t>
+      </w:r>
+      <w:proofErr w:type="spellStart"/>
+      <w:r>
+        <w:t>d.LicenceHolderName</w:t>
+      </w:r>
+      <w:proofErr w:type="spellEnd"/>
+      <w:r>
+        <w:t>}</w:t>
       </w:r>
     </w:p>
     <w:p>
@@ -64,7 +102,15 @@
       <w:bookmarkStart w:id="2" w:name="Address1"/>
       <w:bookmarkEnd w:id="2"/>
       <w:r>
-        <w:t>{d.MailingAddress}</w:t>
+        <w:t>{</w:t>
+      </w:r>
+      <w:proofErr w:type="spellStart"/>
+      <w:r>
+        <w:t>d.MailingAddress</w:t>
+      </w:r>
+      <w:proofErr w:type="spellEnd"/>
+      <w:r>
+        <w:t>}</w:t>
       </w:r>
     </w:p>
     <w:p>
@@ -76,7 +122,23 @@
       <w:bookmarkEnd w:id="3"/>
       <w:bookmarkEnd w:id="4"/>
       <w:r>
-        <w:t>{d.MailingCity} {d.MailingProv}</w:t>
+        <w:t>{</w:t>
+      </w:r>
+      <w:proofErr w:type="spellStart"/>
+      <w:r>
+        <w:t>d.MailingCity</w:t>
+      </w:r>
+      <w:proofErr w:type="spellEnd"/>
+      <w:r>
+        <w:t>} {</w:t>
+      </w:r>
+      <w:proofErr w:type="spellStart"/>
+      <w:r>
+        <w:t>d.MailingProv</w:t>
+      </w:r>
+      <w:proofErr w:type="spellEnd"/>
+      <w:r>
+        <w:t>}</w:t>
       </w:r>
     </w:p>
     <w:p>
@@ -86,7 +148,15 @@
       <w:bookmarkStart w:id="5" w:name="Postal_Code"/>
       <w:bookmarkEnd w:id="5"/>
       <w:r>
-        <w:t>{d.PostCode}</w:t>
+        <w:t>{</w:t>
+      </w:r>
+      <w:proofErr w:type="spellStart"/>
+      <w:r>
+        <w:t>d.PostCode</w:t>
+      </w:r>
+      <w:proofErr w:type="spellEnd"/>
+      <w:r>
+        <w:t>}</w:t>
       </w:r>
     </w:p>
     <w:p>
@@ -152,11 +222,19 @@
                 <w:b/>
               </w:rPr>
             </w:pPr>
+            <w:proofErr w:type="spellStart"/>
             <w:r>
               <w:rPr>
                 <w:b/>
               </w:rPr>
-              <w:t>Licence Number:</w:t>
+              <w:t>Licence</w:t>
+            </w:r>
+            <w:proofErr w:type="spellEnd"/>
+            <w:r>
+              <w:rPr>
+                <w:b/>
+              </w:rPr>
+              <w:t xml:space="preserve"> Number:</w:t>
             </w:r>
           </w:p>
         </w:tc>
@@ -173,11 +251,16 @@
             <w:r>
               <w:t>{</w:t>
             </w:r>
+            <w:proofErr w:type="spellStart"/>
             <w:r>
               <w:t>d.</w:t>
             </w:r>
             <w:r>
-              <w:t>LicenceNumber}</w:t>
+              <w:t>LicenceNumber</w:t>
+            </w:r>
+            <w:proofErr w:type="spellEnd"/>
+            <w:r>
+              <w:t>}</w:t>
             </w:r>
           </w:p>
         </w:tc>
@@ -214,7 +297,15 @@
             <w:bookmarkStart w:id="9" w:name="Issue_Date"/>
             <w:bookmarkEnd w:id="9"/>
             <w:r>
-              <w:t>{d.IssueDate}</w:t>
+              <w:t>{</w:t>
+            </w:r>
+            <w:proofErr w:type="spellStart"/>
+            <w:r>
+              <w:t>d.IssueDate</w:t>
+            </w:r>
+            <w:proofErr w:type="spellEnd"/>
+            <w:r>
+              <w:t>}</w:t>
             </w:r>
           </w:p>
         </w:tc>
@@ -255,7 +346,21 @@
             <w:bookmarkStart w:id="11" w:name="Expiry_Date"/>
             <w:bookmarkEnd w:id="11"/>
             <w:r>
-              <w:t>{d.ExpireDate}</w:t>
+              <w:t>{</w:t>
+            </w:r>
+            <w:proofErr w:type="spellStart"/>
+            <w:r>
+              <w:t>d.Expir</w:t>
+            </w:r>
+            <w:r>
+              <w:t>y</w:t>
+            </w:r>
+            <w:r>
+              <w:t>Date</w:t>
+            </w:r>
+            <w:proofErr w:type="spellEnd"/>
+            <w:r>
+              <w:t>}</w:t>
             </w:r>
           </w:p>
         </w:tc>
@@ -484,7 +589,7 @@
 </file>
 
 <file path=word/endnotes.xml><?xml version="1.0" encoding="utf-8"?>
-<w:endnotes xmlns:wpc="http://schemas.microsoft.com/office/word/2010/wordprocessingCanvas" xmlns:cx="http://schemas.microsoft.com/office/drawing/2014/chartex" xmlns:cx1="http://schemas.microsoft.com/office/drawing/2015/9/8/chartex" xmlns:cx2="http://schemas.microsoft.com/office/drawing/2015/10/21/chartex" xmlns:cx3="http://schemas.microsoft.com/office/drawing/2016/5/9/chartex" xmlns:cx4="http://schemas.microsoft.com/office/drawing/2016/5/10/chartex" xmlns:cx5="http://schemas.microsoft.com/office/drawing/2016/5/11/chartex" xmlns:cx6="http://schemas.microsoft.com/office/drawing/2016/5/12/chartex" xmlns:cx7="http://schemas.microsoft.com/office/drawing/2016/5/13/chartex" xmlns:cx8="http://schemas.microsoft.com/office/drawing/2016/5/14/chartex" xmlns:mc="http://schemas.openxmlformats.org/markup-compatibility/2006" xmlns:aink="http://schemas.microsoft.com/office/drawing/2016/ink" xmlns:am3d="http://schemas.microsoft.com/office/drawing/2017/model3d" xmlns:o="urn:schemas-microsoft-com:office:office" xmlns:oel="http://schemas.microsoft.com/office/2019/extlst" xmlns:r="http://schemas.openxmlformats.org/officeDocument/2006/relationships" xmlns:m="http://schemas.openxmlformats.org/officeDocument/2006/math" xmlns:v="urn:schemas-microsoft-com:vml" xmlns:wp14="http://schemas.microsoft.com/office/word/2010/wordprocessingDrawing" xmlns:wp="http://schemas.openxmlformats.org/drawingml/2006/wordprocessingDrawing" xmlns:w10="urn:schemas-microsoft-com:office:word" xmlns:w="http://schemas.openxmlformats.org/wordprocessingml/2006/main" xmlns:w14="http://schemas.microsoft.com/office/word/2010/wordml" xmlns:w15="http://schemas.microsoft.com/office/word/2012/wordml" xmlns:w16cex="http://schemas.microsoft.com/office/word/2018/wordml/cex" xmlns:w16cid="http://schemas.microsoft.com/office/word/2016/wordml/cid" xmlns:w16="http://schemas.microsoft.com/office/word/2018/wordml" xmlns:w16sdtdh="http://schemas.microsoft.com/office/word/2020/wordml/sdtdatahash" xmlns:w16se="http://schemas.microsoft.com/office/word/2015/wordml/symex" xmlns:wpg="http://schemas.microsoft.com/office/word/2010/wordprocessingGroup" xmlns:wpi="http://schemas.microsoft.com/office/word/2010/wordprocessingInk" xmlns:wne="http://schemas.microsoft.com/office/word/2006/wordml" xmlns:wps="http://schemas.microsoft.com/office/word/2010/wordprocessingShape" mc:Ignorable="w14 w15 w16se w16cid w16 w16cex w16sdtdh wp14">
+<w:endnotes xmlns:wpc="http://schemas.microsoft.com/office/word/2010/wordprocessingCanvas" xmlns:cx="http://schemas.microsoft.com/office/drawing/2014/chartex" xmlns:cx1="http://schemas.microsoft.com/office/drawing/2015/9/8/chartex" xmlns:cx2="http://schemas.microsoft.com/office/drawing/2015/10/21/chartex" xmlns:cx3="http://schemas.microsoft.com/office/drawing/2016/5/9/chartex" xmlns:cx4="http://schemas.microsoft.com/office/drawing/2016/5/10/chartex" xmlns:cx5="http://schemas.microsoft.com/office/drawing/2016/5/11/chartex" xmlns:cx6="http://schemas.microsoft.com/office/drawing/2016/5/12/chartex" xmlns:cx7="http://schemas.microsoft.com/office/drawing/2016/5/13/chartex" xmlns:cx8="http://schemas.microsoft.com/office/drawing/2016/5/14/chartex" xmlns:mc="http://schemas.openxmlformats.org/markup-compatibility/2006" xmlns:aink="http://schemas.microsoft.com/office/drawing/2016/ink" xmlns:am3d="http://schemas.microsoft.com/office/drawing/2017/model3d" xmlns:o="urn:schemas-microsoft-com:office:office" xmlns:oel="http://schemas.microsoft.com/office/2019/extlst" xmlns:r="http://schemas.openxmlformats.org/officeDocument/2006/relationships" xmlns:m="http://schemas.openxmlformats.org/officeDocument/2006/math" xmlns:v="urn:schemas-microsoft-com:vml" xmlns:wp14="http://schemas.microsoft.com/office/word/2010/wordprocessingDrawing" xmlns:wp="http://schemas.openxmlformats.org/drawingml/2006/wordprocessingDrawing" xmlns:w10="urn:schemas-microsoft-com:office:word" xmlns:w="http://schemas.openxmlformats.org/wordprocessingml/2006/main" xmlns:w14="http://schemas.microsoft.com/office/word/2010/wordml" xmlns:w15="http://schemas.microsoft.com/office/word/2012/wordml" xmlns:w16cex="http://schemas.microsoft.com/office/word/2018/wordml/cex" xmlns:w16cid="http://schemas.microsoft.com/office/word/2016/wordml/cid" xmlns:w16="http://schemas.microsoft.com/office/word/2018/wordml" xmlns:w16du="http://schemas.microsoft.com/office/word/2023/wordml/word16du" xmlns:w16sdtdh="http://schemas.microsoft.com/office/word/2020/wordml/sdtdatahash" xmlns:w16sdtfl="http://schemas.microsoft.com/office/word/2024/wordml/sdtformatlock" xmlns:w16se="http://schemas.microsoft.com/office/word/2015/wordml/symex" xmlns:wpg="http://schemas.microsoft.com/office/word/2010/wordprocessingGroup" xmlns:wpi="http://schemas.microsoft.com/office/word/2010/wordprocessingInk" xmlns:wne="http://schemas.microsoft.com/office/word/2006/wordml" xmlns:wps="http://schemas.microsoft.com/office/word/2010/wordprocessingShape" mc:Ignorable="w14 w15 w16se w16cid w16 w16cex w16sdtdh w16sdtfl w16du wp14">
   <w:endnote w:type="separator" w:id="-1">
     <w:p>
       <w:r>
@@ -503,7 +608,7 @@
 </file>
 
 <file path=word/footer1.xml><?xml version="1.0" encoding="utf-8"?>
-<w:ftr xmlns:wpc="http://schemas.microsoft.com/office/word/2010/wordprocessingCanvas" xmlns:cx="http://schemas.microsoft.com/office/drawing/2014/chartex" xmlns:cx1="http://schemas.microsoft.com/office/drawing/2015/9/8/chartex" xmlns:cx2="http://schemas.microsoft.com/office/drawing/2015/10/21/chartex" xmlns:cx3="http://schemas.microsoft.com/office/drawing/2016/5/9/chartex" xmlns:cx4="http://schemas.microsoft.com/office/drawing/2016/5/10/chartex" xmlns:cx5="http://schemas.microsoft.com/office/drawing/2016/5/11/chartex" xmlns:cx6="http://schemas.microsoft.com/office/drawing/2016/5/12/chartex" xmlns:cx7="http://schemas.microsoft.com/office/drawing/2016/5/13/chartex" xmlns:cx8="http://schemas.microsoft.com/office/drawing/2016/5/14/chartex" xmlns:mc="http://schemas.openxmlformats.org/markup-compatibility/2006" xmlns:aink="http://schemas.microsoft.com/office/drawing/2016/ink" xmlns:am3d="http://schemas.microsoft.com/office/drawing/2017/model3d" xmlns:o="urn:schemas-microsoft-com:office:office" xmlns:oel="http://schemas.microsoft.com/office/2019/extlst" xmlns:r="http://schemas.openxmlformats.org/officeDocument/2006/relationships" xmlns:m="http://schemas.openxmlformats.org/officeDocument/2006/math" xmlns:v="urn:schemas-microsoft-com:vml" xmlns:wp14="http://schemas.microsoft.com/office/word/2010/wordprocessingDrawing" xmlns:wp="http://schemas.openxmlformats.org/drawingml/2006/wordprocessingDrawing" xmlns:w10="urn:schemas-microsoft-com:office:word" xmlns:w="http://schemas.openxmlformats.org/wordprocessingml/2006/main" xmlns:w14="http://schemas.microsoft.com/office/word/2010/wordml" xmlns:w15="http://schemas.microsoft.com/office/word/2012/wordml" xmlns:w16cex="http://schemas.microsoft.com/office/word/2018/wordml/cex" xmlns:w16cid="http://schemas.microsoft.com/office/word/2016/wordml/cid" xmlns:w16="http://schemas.microsoft.com/office/word/2018/wordml" xmlns:w16sdtdh="http://schemas.microsoft.com/office/word/2020/wordml/sdtdatahash" xmlns:w16se="http://schemas.microsoft.com/office/word/2015/wordml/symex" xmlns:wpg="http://schemas.microsoft.com/office/word/2010/wordprocessingGroup" xmlns:wpi="http://schemas.microsoft.com/office/word/2010/wordprocessingInk" xmlns:wne="http://schemas.microsoft.com/office/word/2006/wordml" xmlns:wps="http://schemas.microsoft.com/office/word/2010/wordprocessingShape" mc:Ignorable="w14 w15 w16se w16cid w16 w16cex w16sdtdh wp14">
+<w:ftr xmlns:wpc="http://schemas.microsoft.com/office/word/2010/wordprocessingCanvas" xmlns:cx="http://schemas.microsoft.com/office/drawing/2014/chartex" xmlns:cx1="http://schemas.microsoft.com/office/drawing/2015/9/8/chartex" xmlns:cx2="http://schemas.microsoft.com/office/drawing/2015/10/21/chartex" xmlns:cx3="http://schemas.microsoft.com/office/drawing/2016/5/9/chartex" xmlns:cx4="http://schemas.microsoft.com/office/drawing/2016/5/10/chartex" xmlns:cx5="http://schemas.microsoft.com/office/drawing/2016/5/11/chartex" xmlns:cx6="http://schemas.microsoft.com/office/drawing/2016/5/12/chartex" xmlns:cx7="http://schemas.microsoft.com/office/drawing/2016/5/13/chartex" xmlns:cx8="http://schemas.microsoft.com/office/drawing/2016/5/14/chartex" xmlns:mc="http://schemas.openxmlformats.org/markup-compatibility/2006" xmlns:aink="http://schemas.microsoft.com/office/drawing/2016/ink" xmlns:am3d="http://schemas.microsoft.com/office/drawing/2017/model3d" xmlns:o="urn:schemas-microsoft-com:office:office" xmlns:oel="http://schemas.microsoft.com/office/2019/extlst" xmlns:r="http://schemas.openxmlformats.org/officeDocument/2006/relationships" xmlns:m="http://schemas.openxmlformats.org/officeDocument/2006/math" xmlns:v="urn:schemas-microsoft-com:vml" xmlns:wp14="http://schemas.microsoft.com/office/word/2010/wordprocessingDrawing" xmlns:wp="http://schemas.openxmlformats.org/drawingml/2006/wordprocessingDrawing" xmlns:w10="urn:schemas-microsoft-com:office:word" xmlns:w="http://schemas.openxmlformats.org/wordprocessingml/2006/main" xmlns:w14="http://schemas.microsoft.com/office/word/2010/wordml" xmlns:w15="http://schemas.microsoft.com/office/word/2012/wordml" xmlns:w16cex="http://schemas.microsoft.com/office/word/2018/wordml/cex" xmlns:w16cid="http://schemas.microsoft.com/office/word/2016/wordml/cid" xmlns:w16="http://schemas.microsoft.com/office/word/2018/wordml" xmlns:w16du="http://schemas.microsoft.com/office/word/2023/wordml/word16du" xmlns:w16sdtdh="http://schemas.microsoft.com/office/word/2020/wordml/sdtdatahash" xmlns:w16sdtfl="http://schemas.microsoft.com/office/word/2024/wordml/sdtformatlock" xmlns:w16se="http://schemas.microsoft.com/office/word/2015/wordml/symex" xmlns:wpg="http://schemas.microsoft.com/office/word/2010/wordprocessingGroup" xmlns:wpi="http://schemas.microsoft.com/office/word/2010/wordprocessingInk" xmlns:wne="http://schemas.microsoft.com/office/word/2006/wordml" xmlns:wps="http://schemas.microsoft.com/office/word/2010/wordprocessingShape" mc:Ignorable="w14 w15 w16se w16cid w16 w16cex w16sdtdh w16sdtfl w16du wp14">
   <w:p>
     <w:pPr>
       <w:pStyle w:val="Footer"/>
@@ -513,7 +618,7 @@
 </file>
 
 <file path=word/footer2.xml><?xml version="1.0" encoding="utf-8"?>
-<w:ftr xmlns:wpc="http://schemas.microsoft.com/office/word/2010/wordprocessingCanvas" xmlns:cx="http://schemas.microsoft.com/office/drawing/2014/chartex" xmlns:cx1="http://schemas.microsoft.com/office/drawing/2015/9/8/chartex" xmlns:cx2="http://schemas.microsoft.com/office/drawing/2015/10/21/chartex" xmlns:cx3="http://schemas.microsoft.com/office/drawing/2016/5/9/chartex" xmlns:cx4="http://schemas.microsoft.com/office/drawing/2016/5/10/chartex" xmlns:cx5="http://schemas.microsoft.com/office/drawing/2016/5/11/chartex" xmlns:cx6="http://schemas.microsoft.com/office/drawing/2016/5/12/chartex" xmlns:cx7="http://schemas.microsoft.com/office/drawing/2016/5/13/chartex" xmlns:cx8="http://schemas.microsoft.com/office/drawing/2016/5/14/chartex" xmlns:mc="http://schemas.openxmlformats.org/markup-compatibility/2006" xmlns:aink="http://schemas.microsoft.com/office/drawing/2016/ink" xmlns:am3d="http://schemas.microsoft.com/office/drawing/2017/model3d" xmlns:o="urn:schemas-microsoft-com:office:office" xmlns:oel="http://schemas.microsoft.com/office/2019/extlst" xmlns:r="http://schemas.openxmlformats.org/officeDocument/2006/relationships" xmlns:m="http://schemas.openxmlformats.org/officeDocument/2006/math" xmlns:v="urn:schemas-microsoft-com:vml" xmlns:wp14="http://schemas.microsoft.com/office/word/2010/wordprocessingDrawing" xmlns:wp="http://schemas.openxmlformats.org/drawingml/2006/wordprocessingDrawing" xmlns:w10="urn:schemas-microsoft-com:office:word" xmlns:w="http://schemas.openxmlformats.org/wordprocessingml/2006/main" xmlns:w14="http://schemas.microsoft.com/office/word/2010/wordml" xmlns:w15="http://schemas.microsoft.com/office/word/2012/wordml" xmlns:w16cex="http://schemas.microsoft.com/office/word/2018/wordml/cex" xmlns:w16cid="http://schemas.microsoft.com/office/word/2016/wordml/cid" xmlns:w16="http://schemas.microsoft.com/office/word/2018/wordml" xmlns:w16sdtdh="http://schemas.microsoft.com/office/word/2020/wordml/sdtdatahash" xmlns:w16se="http://schemas.microsoft.com/office/word/2015/wordml/symex" xmlns:wpg="http://schemas.microsoft.com/office/word/2010/wordprocessingGroup" xmlns:wpi="http://schemas.microsoft.com/office/word/2010/wordprocessingInk" xmlns:wne="http://schemas.microsoft.com/office/word/2006/wordml" xmlns:wps="http://schemas.microsoft.com/office/word/2010/wordprocessingShape" mc:Ignorable="w14 w15 w16se w16cid w16 w16cex w16sdtdh wp14">
+<w:ftr xmlns:wpc="http://schemas.microsoft.com/office/word/2010/wordprocessingCanvas" xmlns:cx="http://schemas.microsoft.com/office/drawing/2014/chartex" xmlns:cx1="http://schemas.microsoft.com/office/drawing/2015/9/8/chartex" xmlns:cx2="http://schemas.microsoft.com/office/drawing/2015/10/21/chartex" xmlns:cx3="http://schemas.microsoft.com/office/drawing/2016/5/9/chartex" xmlns:cx4="http://schemas.microsoft.com/office/drawing/2016/5/10/chartex" xmlns:cx5="http://schemas.microsoft.com/office/drawing/2016/5/11/chartex" xmlns:cx6="http://schemas.microsoft.com/office/drawing/2016/5/12/chartex" xmlns:cx7="http://schemas.microsoft.com/office/drawing/2016/5/13/chartex" xmlns:cx8="http://schemas.microsoft.com/office/drawing/2016/5/14/chartex" xmlns:mc="http://schemas.openxmlformats.org/markup-compatibility/2006" xmlns:aink="http://schemas.microsoft.com/office/drawing/2016/ink" xmlns:am3d="http://schemas.microsoft.com/office/drawing/2017/model3d" xmlns:o="urn:schemas-microsoft-com:office:office" xmlns:oel="http://schemas.microsoft.com/office/2019/extlst" xmlns:r="http://schemas.openxmlformats.org/officeDocument/2006/relationships" xmlns:m="http://schemas.openxmlformats.org/officeDocument/2006/math" xmlns:v="urn:schemas-microsoft-com:vml" xmlns:wp14="http://schemas.microsoft.com/office/word/2010/wordprocessingDrawing" xmlns:wp="http://schemas.openxmlformats.org/drawingml/2006/wordprocessingDrawing" xmlns:w10="urn:schemas-microsoft-com:office:word" xmlns:w="http://schemas.openxmlformats.org/wordprocessingml/2006/main" xmlns:w14="http://schemas.microsoft.com/office/word/2010/wordml" xmlns:w15="http://schemas.microsoft.com/office/word/2012/wordml" xmlns:w16cex="http://schemas.microsoft.com/office/word/2018/wordml/cex" xmlns:w16cid="http://schemas.microsoft.com/office/word/2016/wordml/cid" xmlns:w16="http://schemas.microsoft.com/office/word/2018/wordml" xmlns:w16du="http://schemas.microsoft.com/office/word/2023/wordml/word16du" xmlns:w16sdtdh="http://schemas.microsoft.com/office/word/2020/wordml/sdtdatahash" xmlns:w16sdtfl="http://schemas.microsoft.com/office/word/2024/wordml/sdtformatlock" xmlns:w16se="http://schemas.microsoft.com/office/word/2015/wordml/symex" xmlns:wpg="http://schemas.microsoft.com/office/word/2010/wordprocessingGroup" xmlns:wpi="http://schemas.microsoft.com/office/word/2010/wordprocessingInk" xmlns:wne="http://schemas.microsoft.com/office/word/2006/wordml" xmlns:wps="http://schemas.microsoft.com/office/word/2010/wordprocessingShape" mc:Ignorable="w14 w15 w16se w16cid w16 w16cex w16sdtdh w16sdtfl w16du wp14">
   <w:p>
     <w:pPr>
       <w:pStyle w:val="Footer"/>
@@ -523,7 +628,7 @@
 </file>
 
 <file path=word/footer3.xml><?xml version="1.0" encoding="utf-8"?>
-<w:ftr xmlns:wpc="http://schemas.microsoft.com/office/word/2010/wordprocessingCanvas" xmlns:cx="http://schemas.microsoft.com/office/drawing/2014/chartex" xmlns:cx1="http://schemas.microsoft.com/office/drawing/2015/9/8/chartex" xmlns:cx2="http://schemas.microsoft.com/office/drawing/2015/10/21/chartex" xmlns:cx3="http://schemas.microsoft.com/office/drawing/2016/5/9/chartex" xmlns:cx4="http://schemas.microsoft.com/office/drawing/2016/5/10/chartex" xmlns:cx5="http://schemas.microsoft.com/office/drawing/2016/5/11/chartex" xmlns:cx6="http://schemas.microsoft.com/office/drawing/2016/5/12/chartex" xmlns:cx7="http://schemas.microsoft.com/office/drawing/2016/5/13/chartex" xmlns:cx8="http://schemas.microsoft.com/office/drawing/2016/5/14/chartex" xmlns:mc="http://schemas.openxmlformats.org/markup-compatibility/2006" xmlns:aink="http://schemas.microsoft.com/office/drawing/2016/ink" xmlns:am3d="http://schemas.microsoft.com/office/drawing/2017/model3d" xmlns:o="urn:schemas-microsoft-com:office:office" xmlns:oel="http://schemas.microsoft.com/office/2019/extlst" xmlns:r="http://schemas.openxmlformats.org/officeDocument/2006/relationships" xmlns:m="http://schemas.openxmlformats.org/officeDocument/2006/math" xmlns:v="urn:schemas-microsoft-com:vml" xmlns:wp14="http://schemas.microsoft.com/office/word/2010/wordprocessingDrawing" xmlns:wp="http://schemas.openxmlformats.org/drawingml/2006/wordprocessingDrawing" xmlns:w10="urn:schemas-microsoft-com:office:word" xmlns:w="http://schemas.openxmlformats.org/wordprocessingml/2006/main" xmlns:w14="http://schemas.microsoft.com/office/word/2010/wordml" xmlns:w15="http://schemas.microsoft.com/office/word/2012/wordml" xmlns:w16cex="http://schemas.microsoft.com/office/word/2018/wordml/cex" xmlns:w16cid="http://schemas.microsoft.com/office/word/2016/wordml/cid" xmlns:w16="http://schemas.microsoft.com/office/word/2018/wordml" xmlns:w16sdtdh="http://schemas.microsoft.com/office/word/2020/wordml/sdtdatahash" xmlns:w16se="http://schemas.microsoft.com/office/word/2015/wordml/symex" xmlns:wpg="http://schemas.microsoft.com/office/word/2010/wordprocessingGroup" xmlns:wpi="http://schemas.microsoft.com/office/word/2010/wordprocessingInk" xmlns:wne="http://schemas.microsoft.com/office/word/2006/wordml" xmlns:wps="http://schemas.microsoft.com/office/word/2010/wordprocessingShape" mc:Ignorable="w14 w15 w16se w16cid w16 w16cex w16sdtdh wp14">
+<w:ftr xmlns:wpc="http://schemas.microsoft.com/office/word/2010/wordprocessingCanvas" xmlns:cx="http://schemas.microsoft.com/office/drawing/2014/chartex" xmlns:cx1="http://schemas.microsoft.com/office/drawing/2015/9/8/chartex" xmlns:cx2="http://schemas.microsoft.com/office/drawing/2015/10/21/chartex" xmlns:cx3="http://schemas.microsoft.com/office/drawing/2016/5/9/chartex" xmlns:cx4="http://schemas.microsoft.com/office/drawing/2016/5/10/chartex" xmlns:cx5="http://schemas.microsoft.com/office/drawing/2016/5/11/chartex" xmlns:cx6="http://schemas.microsoft.com/office/drawing/2016/5/12/chartex" xmlns:cx7="http://schemas.microsoft.com/office/drawing/2016/5/13/chartex" xmlns:cx8="http://schemas.microsoft.com/office/drawing/2016/5/14/chartex" xmlns:mc="http://schemas.openxmlformats.org/markup-compatibility/2006" xmlns:aink="http://schemas.microsoft.com/office/drawing/2016/ink" xmlns:am3d="http://schemas.microsoft.com/office/drawing/2017/model3d" xmlns:o="urn:schemas-microsoft-com:office:office" xmlns:oel="http://schemas.microsoft.com/office/2019/extlst" xmlns:r="http://schemas.openxmlformats.org/officeDocument/2006/relationships" xmlns:m="http://schemas.openxmlformats.org/officeDocument/2006/math" xmlns:v="urn:schemas-microsoft-com:vml" xmlns:wp14="http://schemas.microsoft.com/office/word/2010/wordprocessingDrawing" xmlns:wp="http://schemas.openxmlformats.org/drawingml/2006/wordprocessingDrawing" xmlns:w10="urn:schemas-microsoft-com:office:word" xmlns:w="http://schemas.openxmlformats.org/wordprocessingml/2006/main" xmlns:w14="http://schemas.microsoft.com/office/word/2010/wordml" xmlns:w15="http://schemas.microsoft.com/office/word/2012/wordml" xmlns:w16cex="http://schemas.microsoft.com/office/word/2018/wordml/cex" xmlns:w16cid="http://schemas.microsoft.com/office/word/2016/wordml/cid" xmlns:w16="http://schemas.microsoft.com/office/word/2018/wordml" xmlns:w16du="http://schemas.microsoft.com/office/word/2023/wordml/word16du" xmlns:w16sdtdh="http://schemas.microsoft.com/office/word/2020/wordml/sdtdatahash" xmlns:w16sdtfl="http://schemas.microsoft.com/office/word/2024/wordml/sdtformatlock" xmlns:w16se="http://schemas.microsoft.com/office/word/2015/wordml/symex" xmlns:wpg="http://schemas.microsoft.com/office/word/2010/wordprocessingGroup" xmlns:wpi="http://schemas.microsoft.com/office/word/2010/wordprocessingInk" xmlns:wne="http://schemas.microsoft.com/office/word/2006/wordml" xmlns:wps="http://schemas.microsoft.com/office/word/2010/wordprocessingShape" mc:Ignorable="w14 w15 w16se w16cid w16 w16cex w16sdtdh w16sdtfl w16du wp14">
   <w:p>
     <w:pPr>
       <w:pStyle w:val="Footer"/>
@@ -547,7 +652,7 @@
 </file>
 
 <file path=word/footnotes.xml><?xml version="1.0" encoding="utf-8"?>
-<w:footnotes xmlns:wpc="http://schemas.microsoft.com/office/word/2010/wordprocessingCanvas" xmlns:cx="http://schemas.microsoft.com/office/drawing/2014/chartex" xmlns:cx1="http://schemas.microsoft.com/office/drawing/2015/9/8/chartex" xmlns:cx2="http://schemas.microsoft.com/office/drawing/2015/10/21/chartex" xmlns:cx3="http://schemas.microsoft.com/office/drawing/2016/5/9/chartex" xmlns:cx4="http://schemas.microsoft.com/office/drawing/2016/5/10/chartex" xmlns:cx5="http://schemas.microsoft.com/office/drawing/2016/5/11/chartex" xmlns:cx6="http://schemas.microsoft.com/office/drawing/2016/5/12/chartex" xmlns:cx7="http://schemas.microsoft.com/office/drawing/2016/5/13/chartex" xmlns:cx8="http://schemas.microsoft.com/office/drawing/2016/5/14/chartex" xmlns:mc="http://schemas.openxmlformats.org/markup-compatibility/2006" xmlns:aink="http://schemas.microsoft.com/office/drawing/2016/ink" xmlns:am3d="http://schemas.microsoft.com/office/drawing/2017/model3d" xmlns:o="urn:schemas-microsoft-com:office:office" xmlns:oel="http://schemas.microsoft.com/office/2019/extlst" xmlns:r="http://schemas.openxmlformats.org/officeDocument/2006/relationships" xmlns:m="http://schemas.openxmlformats.org/officeDocument/2006/math" xmlns:v="urn:schemas-microsoft-com:vml" xmlns:wp14="http://schemas.microsoft.com/office/word/2010/wordprocessingDrawing" xmlns:wp="http://schemas.openxmlformats.org/drawingml/2006/wordprocessingDrawing" xmlns:w10="urn:schemas-microsoft-com:office:word" xmlns:w="http://schemas.openxmlformats.org/wordprocessingml/2006/main" xmlns:w14="http://schemas.microsoft.com/office/word/2010/wordml" xmlns:w15="http://schemas.microsoft.com/office/word/2012/wordml" xmlns:w16cex="http://schemas.microsoft.com/office/word/2018/wordml/cex" xmlns:w16cid="http://schemas.microsoft.com/office/word/2016/wordml/cid" xmlns:w16="http://schemas.microsoft.com/office/word/2018/wordml" xmlns:w16sdtdh="http://schemas.microsoft.com/office/word/2020/wordml/sdtdatahash" xmlns:w16se="http://schemas.microsoft.com/office/word/2015/wordml/symex" xmlns:wpg="http://schemas.microsoft.com/office/word/2010/wordprocessingGroup" xmlns:wpi="http://schemas.microsoft.com/office/word/2010/wordprocessingInk" xmlns:wne="http://schemas.microsoft.com/office/word/2006/wordml" xmlns:wps="http://schemas.microsoft.com/office/word/2010/wordprocessingShape" mc:Ignorable="w14 w15 w16se w16cid w16 w16cex w16sdtdh wp14">
+<w:footnotes xmlns:wpc="http://schemas.microsoft.com/office/word/2010/wordprocessingCanvas" xmlns:cx="http://schemas.microsoft.com/office/drawing/2014/chartex" xmlns:cx1="http://schemas.microsoft.com/office/drawing/2015/9/8/chartex" xmlns:cx2="http://schemas.microsoft.com/office/drawing/2015/10/21/chartex" xmlns:cx3="http://schemas.microsoft.com/office/drawing/2016/5/9/chartex" xmlns:cx4="http://schemas.microsoft.com/office/drawing/2016/5/10/chartex" xmlns:cx5="http://schemas.microsoft.com/office/drawing/2016/5/11/chartex" xmlns:cx6="http://schemas.microsoft.com/office/drawing/2016/5/12/chartex" xmlns:cx7="http://schemas.microsoft.com/office/drawing/2016/5/13/chartex" xmlns:cx8="http://schemas.microsoft.com/office/drawing/2016/5/14/chartex" xmlns:mc="http://schemas.openxmlformats.org/markup-compatibility/2006" xmlns:aink="http://schemas.microsoft.com/office/drawing/2016/ink" xmlns:am3d="http://schemas.microsoft.com/office/drawing/2017/model3d" xmlns:o="urn:schemas-microsoft-com:office:office" xmlns:oel="http://schemas.microsoft.com/office/2019/extlst" xmlns:r="http://schemas.openxmlformats.org/officeDocument/2006/relationships" xmlns:m="http://schemas.openxmlformats.org/officeDocument/2006/math" xmlns:v="urn:schemas-microsoft-com:vml" xmlns:wp14="http://schemas.microsoft.com/office/word/2010/wordprocessingDrawing" xmlns:wp="http://schemas.openxmlformats.org/drawingml/2006/wordprocessingDrawing" xmlns:w10="urn:schemas-microsoft-com:office:word" xmlns:w="http://schemas.openxmlformats.org/wordprocessingml/2006/main" xmlns:w14="http://schemas.microsoft.com/office/word/2010/wordml" xmlns:w15="http://schemas.microsoft.com/office/word/2012/wordml" xmlns:w16cex="http://schemas.microsoft.com/office/word/2018/wordml/cex" xmlns:w16cid="http://schemas.microsoft.com/office/word/2016/wordml/cid" xmlns:w16="http://schemas.microsoft.com/office/word/2018/wordml" xmlns:w16du="http://schemas.microsoft.com/office/word/2023/wordml/word16du" xmlns:w16sdtdh="http://schemas.microsoft.com/office/word/2020/wordml/sdtdatahash" xmlns:w16sdtfl="http://schemas.microsoft.com/office/word/2024/wordml/sdtformatlock" xmlns:w16se="http://schemas.microsoft.com/office/word/2015/wordml/symex" xmlns:wpg="http://schemas.microsoft.com/office/word/2010/wordprocessingGroup" xmlns:wpi="http://schemas.microsoft.com/office/word/2010/wordprocessingInk" xmlns:wne="http://schemas.microsoft.com/office/word/2006/wordml" xmlns:wps="http://schemas.microsoft.com/office/word/2010/wordprocessingShape" mc:Ignorable="w14 w15 w16se w16cid w16 w16cex w16sdtdh w16sdtfl w16du wp14">
   <w:footnote w:type="separator" w:id="-1">
     <w:p>
       <w:r>
@@ -566,7 +671,7 @@
 </file>
 
 <file path=word/header1.xml><?xml version="1.0" encoding="utf-8"?>
-<w:hdr xmlns:wpc="http://schemas.microsoft.com/office/word/2010/wordprocessingCanvas" xmlns:cx="http://schemas.microsoft.com/office/drawing/2014/chartex" xmlns:cx1="http://schemas.microsoft.com/office/drawing/2015/9/8/chartex" xmlns:cx2="http://schemas.microsoft.com/office/drawing/2015/10/21/chartex" xmlns:cx3="http://schemas.microsoft.com/office/drawing/2016/5/9/chartex" xmlns:cx4="http://schemas.microsoft.com/office/drawing/2016/5/10/chartex" xmlns:cx5="http://schemas.microsoft.com/office/drawing/2016/5/11/chartex" xmlns:cx6="http://schemas.microsoft.com/office/drawing/2016/5/12/chartex" xmlns:cx7="http://schemas.microsoft.com/office/drawing/2016/5/13/chartex" xmlns:cx8="http://schemas.microsoft.com/office/drawing/2016/5/14/chartex" xmlns:mc="http://schemas.openxmlformats.org/markup-compatibility/2006" xmlns:aink="http://schemas.microsoft.com/office/drawing/2016/ink" xmlns:am3d="http://schemas.microsoft.com/office/drawing/2017/model3d" xmlns:o="urn:schemas-microsoft-com:office:office" xmlns:oel="http://schemas.microsoft.com/office/2019/extlst" xmlns:r="http://schemas.openxmlformats.org/officeDocument/2006/relationships" xmlns:m="http://schemas.openxmlformats.org/officeDocument/2006/math" xmlns:v="urn:schemas-microsoft-com:vml" xmlns:wp14="http://schemas.microsoft.com/office/word/2010/wordprocessingDrawing" xmlns:wp="http://schemas.openxmlformats.org/drawingml/2006/wordprocessingDrawing" xmlns:w10="urn:schemas-microsoft-com:office:word" xmlns:w="http://schemas.openxmlformats.org/wordprocessingml/2006/main" xmlns:w14="http://schemas.microsoft.com/office/word/2010/wordml" xmlns:w15="http://schemas.microsoft.com/office/word/2012/wordml" xmlns:w16cex="http://schemas.microsoft.com/office/word/2018/wordml/cex" xmlns:w16cid="http://schemas.microsoft.com/office/word/2016/wordml/cid" xmlns:w16="http://schemas.microsoft.com/office/word/2018/wordml" xmlns:w16sdtdh="http://schemas.microsoft.com/office/word/2020/wordml/sdtdatahash" xmlns:w16se="http://schemas.microsoft.com/office/word/2015/wordml/symex" xmlns:wpg="http://schemas.microsoft.com/office/word/2010/wordprocessingGroup" xmlns:wpi="http://schemas.microsoft.com/office/word/2010/wordprocessingInk" xmlns:wne="http://schemas.microsoft.com/office/word/2006/wordml" xmlns:wps="http://schemas.microsoft.com/office/word/2010/wordprocessingShape" mc:Ignorable="w14 w15 w16se w16cid w16 w16cex w16sdtdh wp14">
+<w:hdr xmlns:wpc="http://schemas.microsoft.com/office/word/2010/wordprocessingCanvas" xmlns:cx="http://schemas.microsoft.com/office/drawing/2014/chartex" xmlns:cx1="http://schemas.microsoft.com/office/drawing/2015/9/8/chartex" xmlns:cx2="http://schemas.microsoft.com/office/drawing/2015/10/21/chartex" xmlns:cx3="http://schemas.microsoft.com/office/drawing/2016/5/9/chartex" xmlns:cx4="http://schemas.microsoft.com/office/drawing/2016/5/10/chartex" xmlns:cx5="http://schemas.microsoft.com/office/drawing/2016/5/11/chartex" xmlns:cx6="http://schemas.microsoft.com/office/drawing/2016/5/12/chartex" xmlns:cx7="http://schemas.microsoft.com/office/drawing/2016/5/13/chartex" xmlns:cx8="http://schemas.microsoft.com/office/drawing/2016/5/14/chartex" xmlns:mc="http://schemas.openxmlformats.org/markup-compatibility/2006" xmlns:aink="http://schemas.microsoft.com/office/drawing/2016/ink" xmlns:am3d="http://schemas.microsoft.com/office/drawing/2017/model3d" xmlns:o="urn:schemas-microsoft-com:office:office" xmlns:oel="http://schemas.microsoft.com/office/2019/extlst" xmlns:r="http://schemas.openxmlformats.org/officeDocument/2006/relationships" xmlns:m="http://schemas.openxmlformats.org/officeDocument/2006/math" xmlns:v="urn:schemas-microsoft-com:vml" xmlns:wp14="http://schemas.microsoft.com/office/word/2010/wordprocessingDrawing" xmlns:wp="http://schemas.openxmlformats.org/drawingml/2006/wordprocessingDrawing" xmlns:w10="urn:schemas-microsoft-com:office:word" xmlns:w="http://schemas.openxmlformats.org/wordprocessingml/2006/main" xmlns:w14="http://schemas.microsoft.com/office/word/2010/wordml" xmlns:w15="http://schemas.microsoft.com/office/word/2012/wordml" xmlns:w16cex="http://schemas.microsoft.com/office/word/2018/wordml/cex" xmlns:w16cid="http://schemas.microsoft.com/office/word/2016/wordml/cid" xmlns:w16="http://schemas.microsoft.com/office/word/2018/wordml" xmlns:w16du="http://schemas.microsoft.com/office/word/2023/wordml/word16du" xmlns:w16sdtdh="http://schemas.microsoft.com/office/word/2020/wordml/sdtdatahash" xmlns:w16sdtfl="http://schemas.microsoft.com/office/word/2024/wordml/sdtformatlock" xmlns:w16se="http://schemas.microsoft.com/office/word/2015/wordml/symex" xmlns:wpg="http://schemas.microsoft.com/office/word/2010/wordprocessingGroup" xmlns:wpi="http://schemas.microsoft.com/office/word/2010/wordprocessingInk" xmlns:wne="http://schemas.microsoft.com/office/word/2006/wordml" xmlns:wps="http://schemas.microsoft.com/office/word/2010/wordprocessingShape" mc:Ignorable="w14 w15 w16se w16cid w16 w16cex w16sdtdh w16sdtfl w16du wp14">
   <w:p>
     <w:pPr>
       <w:pStyle w:val="Header"/>
@@ -576,7 +681,7 @@
 </file>
 
 <file path=word/header2.xml><?xml version="1.0" encoding="utf-8"?>
-<w:hdr xmlns:wpc="http://schemas.microsoft.com/office/word/2010/wordprocessingCanvas" xmlns:cx="http://schemas.microsoft.com/office/drawing/2014/chartex" xmlns:cx1="http://schemas.microsoft.com/office/drawing/2015/9/8/chartex" xmlns:cx2="http://schemas.microsoft.com/office/drawing/2015/10/21/chartex" xmlns:cx3="http://schemas.microsoft.com/office/drawing/2016/5/9/chartex" xmlns:cx4="http://schemas.microsoft.com/office/drawing/2016/5/10/chartex" xmlns:cx5="http://schemas.microsoft.com/office/drawing/2016/5/11/chartex" xmlns:cx6="http://schemas.microsoft.com/office/drawing/2016/5/12/chartex" xmlns:cx7="http://schemas.microsoft.com/office/drawing/2016/5/13/chartex" xmlns:cx8="http://schemas.microsoft.com/office/drawing/2016/5/14/chartex" xmlns:mc="http://schemas.openxmlformats.org/markup-compatibility/2006" xmlns:aink="http://schemas.microsoft.com/office/drawing/2016/ink" xmlns:am3d="http://schemas.microsoft.com/office/drawing/2017/model3d" xmlns:o="urn:schemas-microsoft-com:office:office" xmlns:oel="http://schemas.microsoft.com/office/2019/extlst" xmlns:r="http://schemas.openxmlformats.org/officeDocument/2006/relationships" xmlns:m="http://schemas.openxmlformats.org/officeDocument/2006/math" xmlns:v="urn:schemas-microsoft-com:vml" xmlns:wp14="http://schemas.microsoft.com/office/word/2010/wordprocessingDrawing" xmlns:wp="http://schemas.openxmlformats.org/drawingml/2006/wordprocessingDrawing" xmlns:w10="urn:schemas-microsoft-com:office:word" xmlns:w="http://schemas.openxmlformats.org/wordprocessingml/2006/main" xmlns:w14="http://schemas.microsoft.com/office/word/2010/wordml" xmlns:w15="http://schemas.microsoft.com/office/word/2012/wordml" xmlns:w16cex="http://schemas.microsoft.com/office/word/2018/wordml/cex" xmlns:w16cid="http://schemas.microsoft.com/office/word/2016/wordml/cid" xmlns:w16="http://schemas.microsoft.com/office/word/2018/wordml" xmlns:w16sdtdh="http://schemas.microsoft.com/office/word/2020/wordml/sdtdatahash" xmlns:w16se="http://schemas.microsoft.com/office/word/2015/wordml/symex" xmlns:wpg="http://schemas.microsoft.com/office/word/2010/wordprocessingGroup" xmlns:wpi="http://schemas.microsoft.com/office/word/2010/wordprocessingInk" xmlns:wne="http://schemas.microsoft.com/office/word/2006/wordml" xmlns:wps="http://schemas.microsoft.com/office/word/2010/wordprocessingShape" mc:Ignorable="w14 w15 w16se w16cid w16 w16cex w16sdtdh wp14">
+<w:hdr xmlns:wpc="http://schemas.microsoft.com/office/word/2010/wordprocessingCanvas" xmlns:cx="http://schemas.microsoft.com/office/drawing/2014/chartex" xmlns:cx1="http://schemas.microsoft.com/office/drawing/2015/9/8/chartex" xmlns:cx2="http://schemas.microsoft.com/office/drawing/2015/10/21/chartex" xmlns:cx3="http://schemas.microsoft.com/office/drawing/2016/5/9/chartex" xmlns:cx4="http://schemas.microsoft.com/office/drawing/2016/5/10/chartex" xmlns:cx5="http://schemas.microsoft.com/office/drawing/2016/5/11/chartex" xmlns:cx6="http://schemas.microsoft.com/office/drawing/2016/5/12/chartex" xmlns:cx7="http://schemas.microsoft.com/office/drawing/2016/5/13/chartex" xmlns:cx8="http://schemas.microsoft.com/office/drawing/2016/5/14/chartex" xmlns:mc="http://schemas.openxmlformats.org/markup-compatibility/2006" xmlns:aink="http://schemas.microsoft.com/office/drawing/2016/ink" xmlns:am3d="http://schemas.microsoft.com/office/drawing/2017/model3d" xmlns:o="urn:schemas-microsoft-com:office:office" xmlns:oel="http://schemas.microsoft.com/office/2019/extlst" xmlns:r="http://schemas.openxmlformats.org/officeDocument/2006/relationships" xmlns:m="http://schemas.openxmlformats.org/officeDocument/2006/math" xmlns:v="urn:schemas-microsoft-com:vml" xmlns:wp14="http://schemas.microsoft.com/office/word/2010/wordprocessingDrawing" xmlns:wp="http://schemas.openxmlformats.org/drawingml/2006/wordprocessingDrawing" xmlns:w10="urn:schemas-microsoft-com:office:word" xmlns:w="http://schemas.openxmlformats.org/wordprocessingml/2006/main" xmlns:w14="http://schemas.microsoft.com/office/word/2010/wordml" xmlns:w15="http://schemas.microsoft.com/office/word/2012/wordml" xmlns:w16cex="http://schemas.microsoft.com/office/word/2018/wordml/cex" xmlns:w16cid="http://schemas.microsoft.com/office/word/2016/wordml/cid" xmlns:w16="http://schemas.microsoft.com/office/word/2018/wordml" xmlns:w16du="http://schemas.microsoft.com/office/word/2023/wordml/word16du" xmlns:w16sdtdh="http://schemas.microsoft.com/office/word/2020/wordml/sdtdatahash" xmlns:w16sdtfl="http://schemas.microsoft.com/office/word/2024/wordml/sdtformatlock" xmlns:w16se="http://schemas.microsoft.com/office/word/2015/wordml/symex" xmlns:wpg="http://schemas.microsoft.com/office/word/2010/wordprocessingGroup" xmlns:wpi="http://schemas.microsoft.com/office/word/2010/wordprocessingInk" xmlns:wne="http://schemas.microsoft.com/office/word/2006/wordml" xmlns:wps="http://schemas.microsoft.com/office/word/2010/wordprocessingShape" mc:Ignorable="w14 w15 w16se w16cid w16 w16cex w16sdtdh w16sdtfl w16du wp14">
   <w:p>
     <w:pPr>
       <w:pStyle w:val="Header"/>
@@ -586,7 +691,7 @@
 </file>
 
 <file path=word/header3.xml><?xml version="1.0" encoding="utf-8"?>
-<w:hdr xmlns:wpc="http://schemas.microsoft.com/office/word/2010/wordprocessingCanvas" xmlns:cx="http://schemas.microsoft.com/office/drawing/2014/chartex" xmlns:cx1="http://schemas.microsoft.com/office/drawing/2015/9/8/chartex" xmlns:cx2="http://schemas.microsoft.com/office/drawing/2015/10/21/chartex" xmlns:cx3="http://schemas.microsoft.com/office/drawing/2016/5/9/chartex" xmlns:cx4="http://schemas.microsoft.com/office/drawing/2016/5/10/chartex" xmlns:cx5="http://schemas.microsoft.com/office/drawing/2016/5/11/chartex" xmlns:cx6="http://schemas.microsoft.com/office/drawing/2016/5/12/chartex" xmlns:cx7="http://schemas.microsoft.com/office/drawing/2016/5/13/chartex" xmlns:cx8="http://schemas.microsoft.com/office/drawing/2016/5/14/chartex" xmlns:mc="http://schemas.openxmlformats.org/markup-compatibility/2006" xmlns:aink="http://schemas.microsoft.com/office/drawing/2016/ink" xmlns:am3d="http://schemas.microsoft.com/office/drawing/2017/model3d" xmlns:o="urn:schemas-microsoft-com:office:office" xmlns:oel="http://schemas.microsoft.com/office/2019/extlst" xmlns:r="http://schemas.openxmlformats.org/officeDocument/2006/relationships" xmlns:m="http://schemas.openxmlformats.org/officeDocument/2006/math" xmlns:v="urn:schemas-microsoft-com:vml" xmlns:wp14="http://schemas.microsoft.com/office/word/2010/wordprocessingDrawing" xmlns:wp="http://schemas.openxmlformats.org/drawingml/2006/wordprocessingDrawing" xmlns:w10="urn:schemas-microsoft-com:office:word" xmlns:w="http://schemas.openxmlformats.org/wordprocessingml/2006/main" xmlns:w14="http://schemas.microsoft.com/office/word/2010/wordml" xmlns:w15="http://schemas.microsoft.com/office/word/2012/wordml" xmlns:w16cex="http://schemas.microsoft.com/office/word/2018/wordml/cex" xmlns:w16cid="http://schemas.microsoft.com/office/word/2016/wordml/cid" xmlns:w16="http://schemas.microsoft.com/office/word/2018/wordml" xmlns:w16sdtdh="http://schemas.microsoft.com/office/word/2020/wordml/sdtdatahash" xmlns:w16se="http://schemas.microsoft.com/office/word/2015/wordml/symex" xmlns:wpg="http://schemas.microsoft.com/office/word/2010/wordprocessingGroup" xmlns:wpi="http://schemas.microsoft.com/office/word/2010/wordprocessingInk" xmlns:wne="http://schemas.microsoft.com/office/word/2006/wordml" xmlns:wps="http://schemas.microsoft.com/office/word/2010/wordprocessingShape" mc:Ignorable="w14 w15 w16se w16cid w16 w16cex w16sdtdh wp14">
+<w:hdr xmlns:wpc="http://schemas.microsoft.com/office/word/2010/wordprocessingCanvas" xmlns:cx="http://schemas.microsoft.com/office/drawing/2014/chartex" xmlns:cx1="http://schemas.microsoft.com/office/drawing/2015/9/8/chartex" xmlns:cx2="http://schemas.microsoft.com/office/drawing/2015/10/21/chartex" xmlns:cx3="http://schemas.microsoft.com/office/drawing/2016/5/9/chartex" xmlns:cx4="http://schemas.microsoft.com/office/drawing/2016/5/10/chartex" xmlns:cx5="http://schemas.microsoft.com/office/drawing/2016/5/11/chartex" xmlns:cx6="http://schemas.microsoft.com/office/drawing/2016/5/12/chartex" xmlns:cx7="http://schemas.microsoft.com/office/drawing/2016/5/13/chartex" xmlns:cx8="http://schemas.microsoft.com/office/drawing/2016/5/14/chartex" xmlns:mc="http://schemas.openxmlformats.org/markup-compatibility/2006" xmlns:aink="http://schemas.microsoft.com/office/drawing/2016/ink" xmlns:am3d="http://schemas.microsoft.com/office/drawing/2017/model3d" xmlns:o="urn:schemas-microsoft-com:office:office" xmlns:oel="http://schemas.microsoft.com/office/2019/extlst" xmlns:r="http://schemas.openxmlformats.org/officeDocument/2006/relationships" xmlns:m="http://schemas.openxmlformats.org/officeDocument/2006/math" xmlns:v="urn:schemas-microsoft-com:vml" xmlns:wp14="http://schemas.microsoft.com/office/word/2010/wordprocessingDrawing" xmlns:wp="http://schemas.openxmlformats.org/drawingml/2006/wordprocessingDrawing" xmlns:w10="urn:schemas-microsoft-com:office:word" xmlns:w="http://schemas.openxmlformats.org/wordprocessingml/2006/main" xmlns:w14="http://schemas.microsoft.com/office/word/2010/wordml" xmlns:w15="http://schemas.microsoft.com/office/word/2012/wordml" xmlns:w16cex="http://schemas.microsoft.com/office/word/2018/wordml/cex" xmlns:w16cid="http://schemas.microsoft.com/office/word/2016/wordml/cid" xmlns:w16="http://schemas.microsoft.com/office/word/2018/wordml" xmlns:w16du="http://schemas.microsoft.com/office/word/2023/wordml/word16du" xmlns:w16sdtdh="http://schemas.microsoft.com/office/word/2020/wordml/sdtdatahash" xmlns:w16sdtfl="http://schemas.microsoft.com/office/word/2024/wordml/sdtformatlock" xmlns:w16se="http://schemas.microsoft.com/office/word/2015/wordml/symex" xmlns:wpg="http://schemas.microsoft.com/office/word/2010/wordprocessingGroup" xmlns:wpi="http://schemas.microsoft.com/office/word/2010/wordprocessingInk" xmlns:wne="http://schemas.microsoft.com/office/word/2006/wordml" xmlns:wps="http://schemas.microsoft.com/office/word/2010/wordprocessingShape" mc:Ignorable="w14 w15 w16se w16cid w16 w16cex w16sdtdh w16sdtfl w16du wp14">
   <w:tbl>
     <w:tblPr>
       <w:tblW w:w="0" w:type="auto"/>
@@ -720,7 +825,7 @@
 </file>
 
 <file path=word/styles.xml><?xml version="1.0" encoding="utf-8"?>
-<w:styles xmlns:mc="http://schemas.openxmlformats.org/markup-compatibility/2006" xmlns:r="http://schemas.openxmlformats.org/officeDocument/2006/relationships" xmlns:w="http://schemas.openxmlformats.org/wordprocessingml/2006/main" xmlns:w14="http://schemas.microsoft.com/office/word/2010/wordml" xmlns:w15="http://schemas.microsoft.com/office/word/2012/wordml" xmlns:w16cex="http://schemas.microsoft.com/office/word/2018/wordml/cex" xmlns:w16cid="http://schemas.microsoft.com/office/word/2016/wordml/cid" xmlns:w16="http://schemas.microsoft.com/office/word/2018/wordml" xmlns:w16sdtdh="http://schemas.microsoft.com/office/word/2020/wordml/sdtdatahash" xmlns:w16se="http://schemas.microsoft.com/office/word/2015/wordml/symex" mc:Ignorable="w14 w15 w16se w16cid w16 w16cex w16sdtdh">
+<w:styles xmlns:mc="http://schemas.openxmlformats.org/markup-compatibility/2006" xmlns:r="http://schemas.openxmlformats.org/officeDocument/2006/relationships" xmlns:w="http://schemas.openxmlformats.org/wordprocessingml/2006/main" xmlns:w14="http://schemas.microsoft.com/office/word/2010/wordml" xmlns:w15="http://schemas.microsoft.com/office/word/2012/wordml" xmlns:w16cex="http://schemas.microsoft.com/office/word/2018/wordml/cex" xmlns:w16cid="http://schemas.microsoft.com/office/word/2016/wordml/cid" xmlns:w16="http://schemas.microsoft.com/office/word/2018/wordml" xmlns:w16du="http://schemas.microsoft.com/office/word/2023/wordml/word16du" xmlns:w16sdtdh="http://schemas.microsoft.com/office/word/2020/wordml/sdtdatahash" xmlns:w16sdtfl="http://schemas.microsoft.com/office/word/2024/wordml/sdtformatlock" xmlns:w16se="http://schemas.microsoft.com/office/word/2015/wordml/symex" mc:Ignorable="w14 w15 w16se w16cid w16 w16cex w16sdtdh w16sdtfl w16du">
   <w:docDefaults>
     <w:rPrDefault>
       <w:rPr>
@@ -1402,15 +1507,6 @@
 </file>
 
 <file path=customXml/item1.xml><?xml version="1.0" encoding="utf-8"?>
-<?mso-contentType ?>
-<FormTemplates xmlns="http://schemas.microsoft.com/sharepoint/v3/contenttype/forms">
-  <Display>DocumentLibraryForm</Display>
-  <Edit>DocumentLibraryForm</Edit>
-  <New>DocumentLibraryForm</New>
-</FormTemplates>
-</file>
-
-<file path=customXml/item2.xml><?xml version="1.0" encoding="utf-8"?>
 <ct:contentTypeSchema xmlns:ct="http://schemas.microsoft.com/office/2006/metadata/contentType" xmlns:ma="http://schemas.microsoft.com/office/2006/metadata/properties/metaAttributes" ct:_="" ma:_="" ma:contentTypeName="Document" ma:contentTypeID="0x010100B8CBF3948AF16E4A9427EB9CB0C3AFDB" ma:contentTypeVersion="11" ma:contentTypeDescription="Create a new document." ma:contentTypeScope="" ma:versionID="9fc8a81a77eeb73bda9729b3f784b8c4">
   <xsd:schema xmlns:xsd="http://www.w3.org/2001/XMLSchema" xmlns:xs="http://www.w3.org/2001/XMLSchema" xmlns:p="http://schemas.microsoft.com/office/2006/metadata/properties" xmlns:ns2="bc8b8595-9fa1-49bc-a016-2621e7bde64e" xmlns:ns3="e1c8ebbc-f196-4c28-98e9-1900bd408e79" targetNamespace="http://schemas.microsoft.com/office/2006/metadata/properties" ma:root="true" ma:fieldsID="88ad40c7f0e134defa4acd5e486d3459" ns2:_="" ns3:_="">
     <xsd:import namespace="bc8b8595-9fa1-49bc-a016-2621e7bde64e"/>
@@ -1621,15 +1717,16 @@
 </ct:contentTypeSchema>
 </file>
 
-<file path=customXml/itemProps1.xml><?xml version="1.0" encoding="utf-8"?>
-<ds:datastoreItem xmlns:ds="http://schemas.openxmlformats.org/officeDocument/2006/customXml" ds:itemID="{2D9365FE-4C5B-4BB9-B863-9A7D8D46DD52}">
-  <ds:schemaRefs>
-    <ds:schemaRef ds:uri="http://schemas.microsoft.com/sharepoint/v3/contenttype/forms"/>
-  </ds:schemaRefs>
-</ds:datastoreItem>
+<file path=customXml/item2.xml><?xml version="1.0" encoding="utf-8"?>
+<?mso-contentType ?>
+<FormTemplates xmlns="http://schemas.microsoft.com/sharepoint/v3/contenttype/forms">
+  <Display>DocumentLibraryForm</Display>
+  <Edit>DocumentLibraryForm</Edit>
+  <New>DocumentLibraryForm</New>
+</FormTemplates>
 </file>
 
-<file path=customXml/itemProps2.xml><?xml version="1.0" encoding="utf-8"?>
+<file path=customXml/itemProps1.xml><?xml version="1.0" encoding="utf-8"?>
 <ds:datastoreItem xmlns:ds="http://schemas.openxmlformats.org/officeDocument/2006/customXml" ds:itemID="{01ACEBC6-93FA-4F41-9DFF-BD71FAD7FBBF}">
   <ds:schemaRefs>
     <ds:schemaRef ds:uri="http://schemas.microsoft.com/office/2006/metadata/contentType"/>
@@ -1646,4 +1743,12 @@
     <ds:schemaRef ds:uri="http://schemas.microsoft.com/internal/obd"/>
   </ds:schemaRefs>
 </ds:datastoreItem>
+</file>
+
+<file path=customXml/itemProps2.xml><?xml version="1.0" encoding="utf-8"?>
+<ds:datastoreItem xmlns:ds="http://schemas.openxmlformats.org/officeDocument/2006/customXml" ds:itemID="{2D9365FE-4C5B-4BB9-B863-9A7D8D46DD52}">
+  <ds:schemaRefs>
+    <ds:schemaRef ds:uri="http://schemas.microsoft.com/sharepoint/v3/contenttype/forms"/>
+  </ds:schemaRefs>
+</ds:datastoreItem>
 </file>
</xml_diff>